<commit_message>
lab 2 ex 1
</commit_message>
<xml_diff>
--- a/assignments/labs/lab2/documents/Lab2_Valdez_B01.docx
+++ b/assignments/labs/lab2/documents/Lab2_Valdez_B01.docx
@@ -113,7 +113,14 @@
           <w:sz w:val="56"/>
           <w:szCs w:val="56"/>
         </w:rPr>
-        <w:t xml:space="preserve"> Lab 1</w:t>
+        <w:t xml:space="preserve"> Lab </w:t>
+      </w:r>
+      <w:r>
+        <w:rPr>
+          <w:sz w:val="56"/>
+          <w:szCs w:val="56"/>
+        </w:rPr>
+        <w:t>2</w:t>
       </w:r>
       <w:r>
         <w:rPr>
@@ -189,7 +196,14 @@
           <w:sz w:val="56"/>
           <w:szCs w:val="56"/>
         </w:rPr>
-        <w:t>20</w:t>
+        <w:t>2</w:t>
+      </w:r>
+      <w:r>
+        <w:rPr>
+          <w:sz w:val="56"/>
+          <w:szCs w:val="56"/>
+        </w:rPr>
+        <w:t>7</w:t>
       </w:r>
       <w:r>
         <w:rPr>
@@ -266,10 +280,333 @@
       <w:pPr>
         <w:spacing w:after="0"/>
         <w:rPr>
-          <w:sz w:val="24"/>
-          <w:szCs w:val="24"/>
-        </w:rPr>
-      </w:pPr>
+          <w:b/>
+          <w:bCs/>
+          <w:sz w:val="24"/>
+          <w:szCs w:val="24"/>
+          <w:u w:val="single"/>
+        </w:rPr>
+      </w:pPr>
+      <w:r>
+        <w:rPr>
+          <w:b/>
+          <w:bCs/>
+          <w:sz w:val="24"/>
+          <w:szCs w:val="24"/>
+          <w:u w:val="single"/>
+        </w:rPr>
+        <w:lastRenderedPageBreak/>
+        <w:t>Exercise A</w:t>
+      </w:r>
+    </w:p>
+    <w:p>
+      <w:pPr>
+        <w:spacing w:after="0"/>
+        <w:rPr>
+          <w:sz w:val="24"/>
+          <w:szCs w:val="24"/>
+        </w:rPr>
+      </w:pPr>
+    </w:p>
+    <w:p>
+      <w:pPr>
+        <w:spacing w:after="0"/>
+        <w:rPr>
+          <w:sz w:val="24"/>
+          <w:szCs w:val="24"/>
+        </w:rPr>
+      </w:pPr>
+      <w:r>
+        <w:rPr>
+          <w:sz w:val="24"/>
+          <w:szCs w:val="24"/>
+        </w:rPr>
+        <w:t xml:space="preserve">Point 1 </w:t>
+      </w:r>
+    </w:p>
+    <w:p>
+      <w:pPr>
+        <w:spacing w:after="0"/>
+        <w:rPr>
+          <w:sz w:val="24"/>
+          <w:szCs w:val="24"/>
+        </w:rPr>
+      </w:pPr>
+      <w:r>
+        <w:rPr>
+          <w:sz w:val="24"/>
+          <w:szCs w:val="24"/>
+        </w:rPr>
+        <w:drawing>
+          <wp:inline distT="0" distB="0" distL="0" distR="0" wp14:anchorId="245B74C9" wp14:editId="639C0BEC">
+            <wp:extent cx="5163271" cy="2600688"/>
+            <wp:effectExtent l="0" t="0" r="0" b="9525"/>
+            <wp:docPr id="1066045211" name="Picture 1" descr="A screenshot of a graph&#10;&#10;Description automatically generated"/>
+            <wp:cNvGraphicFramePr>
+              <a:graphicFrameLocks xmlns:a="http://schemas.openxmlformats.org/drawingml/2006/main" noChangeAspect="1"/>
+            </wp:cNvGraphicFramePr>
+            <a:graphic xmlns:a="http://schemas.openxmlformats.org/drawingml/2006/main">
+              <a:graphicData uri="http://schemas.openxmlformats.org/drawingml/2006/picture">
+                <pic:pic xmlns:pic="http://schemas.openxmlformats.org/drawingml/2006/picture">
+                  <pic:nvPicPr>
+                    <pic:cNvPr id="1066045211" name="Picture 1" descr="A screenshot of a graph&#10;&#10;Description automatically generated"/>
+                    <pic:cNvPicPr/>
+                  </pic:nvPicPr>
+                  <pic:blipFill>
+                    <a:blip r:embed="rId6"/>
+                    <a:stretch>
+                      <a:fillRect/>
+                    </a:stretch>
+                  </pic:blipFill>
+                  <pic:spPr>
+                    <a:xfrm>
+                      <a:off x="0" y="0"/>
+                      <a:ext cx="5163271" cy="2600688"/>
+                    </a:xfrm>
+                    <a:prstGeom prst="rect">
+                      <a:avLst/>
+                    </a:prstGeom>
+                  </pic:spPr>
+                </pic:pic>
+              </a:graphicData>
+            </a:graphic>
+          </wp:inline>
+        </w:drawing>
+      </w:r>
+    </w:p>
+    <w:p>
+      <w:pPr>
+        <w:spacing w:after="0"/>
+        <w:rPr>
+          <w:sz w:val="24"/>
+          <w:szCs w:val="24"/>
+        </w:rPr>
+      </w:pPr>
+    </w:p>
+    <w:p>
+      <w:pPr>
+        <w:spacing w:after="0"/>
+        <w:rPr>
+          <w:sz w:val="24"/>
+          <w:szCs w:val="24"/>
+        </w:rPr>
+      </w:pPr>
+      <w:r>
+        <w:rPr>
+          <w:sz w:val="24"/>
+          <w:szCs w:val="24"/>
+        </w:rPr>
+        <w:t>Point 2</w:t>
+      </w:r>
+    </w:p>
+    <w:p>
+      <w:pPr>
+        <w:spacing w:after="0"/>
+        <w:rPr>
+          <w:sz w:val="24"/>
+          <w:szCs w:val="24"/>
+        </w:rPr>
+      </w:pPr>
+      <w:r>
+        <w:rPr>
+          <w:sz w:val="24"/>
+          <w:szCs w:val="24"/>
+        </w:rPr>
+        <w:drawing>
+          <wp:inline distT="0" distB="0" distL="0" distR="0" wp14:anchorId="49FA86C7" wp14:editId="0FBFFB55">
+            <wp:extent cx="4857493" cy="4432982"/>
+            <wp:effectExtent l="0" t="0" r="635" b="5715"/>
+            <wp:docPr id="349238329" name="Picture 1" descr="A screenshot of a computer&#10;&#10;Description automatically generated"/>
+            <wp:cNvGraphicFramePr>
+              <a:graphicFrameLocks xmlns:a="http://schemas.openxmlformats.org/drawingml/2006/main" noChangeAspect="1"/>
+            </wp:cNvGraphicFramePr>
+            <a:graphic xmlns:a="http://schemas.openxmlformats.org/drawingml/2006/main">
+              <a:graphicData uri="http://schemas.openxmlformats.org/drawingml/2006/picture">
+                <pic:pic xmlns:pic="http://schemas.openxmlformats.org/drawingml/2006/picture">
+                  <pic:nvPicPr>
+                    <pic:cNvPr id="349238329" name="Picture 1" descr="A screenshot of a computer&#10;&#10;Description automatically generated"/>
+                    <pic:cNvPicPr/>
+                  </pic:nvPicPr>
+                  <pic:blipFill>
+                    <a:blip r:embed="rId7"/>
+                    <a:stretch>
+                      <a:fillRect/>
+                    </a:stretch>
+                  </pic:blipFill>
+                  <pic:spPr>
+                    <a:xfrm>
+                      <a:off x="0" y="0"/>
+                      <a:ext cx="4857493" cy="4432982"/>
+                    </a:xfrm>
+                    <a:prstGeom prst="rect">
+                      <a:avLst/>
+                    </a:prstGeom>
+                  </pic:spPr>
+                </pic:pic>
+              </a:graphicData>
+            </a:graphic>
+          </wp:inline>
+        </w:drawing>
+      </w:r>
+    </w:p>
+    <w:p>
+      <w:pPr>
+        <w:spacing w:after="0"/>
+        <w:rPr>
+          <w:sz w:val="24"/>
+          <w:szCs w:val="24"/>
+        </w:rPr>
+      </w:pPr>
+      <w:r>
+        <w:rPr>
+          <w:sz w:val="24"/>
+          <w:szCs w:val="24"/>
+        </w:rPr>
+        <w:lastRenderedPageBreak/>
+        <w:t>Point 3</w:t>
+      </w:r>
+    </w:p>
+    <w:p>
+      <w:pPr>
+        <w:spacing w:after="0"/>
+        <w:rPr>
+          <w:sz w:val="24"/>
+          <w:szCs w:val="24"/>
+        </w:rPr>
+      </w:pPr>
+      <w:r>
+        <w:rPr>
+          <w:sz w:val="24"/>
+          <w:szCs w:val="24"/>
+        </w:rPr>
+        <w:drawing>
+          <wp:inline distT="0" distB="0" distL="0" distR="0" wp14:anchorId="56EA1DD4" wp14:editId="12590F72">
+            <wp:extent cx="4396171" cy="3930444"/>
+            <wp:effectExtent l="0" t="0" r="4445" b="0"/>
+            <wp:docPr id="1619249589" name="Picture 1" descr="A screenshot of a computer&#10;&#10;Description automatically generated"/>
+            <wp:cNvGraphicFramePr>
+              <a:graphicFrameLocks xmlns:a="http://schemas.openxmlformats.org/drawingml/2006/main" noChangeAspect="1"/>
+            </wp:cNvGraphicFramePr>
+            <a:graphic xmlns:a="http://schemas.openxmlformats.org/drawingml/2006/main">
+              <a:graphicData uri="http://schemas.openxmlformats.org/drawingml/2006/picture">
+                <pic:pic xmlns:pic="http://schemas.openxmlformats.org/drawingml/2006/picture">
+                  <pic:nvPicPr>
+                    <pic:cNvPr id="1619249589" name="Picture 1" descr="A screenshot of a computer&#10;&#10;Description automatically generated"/>
+                    <pic:cNvPicPr/>
+                  </pic:nvPicPr>
+                  <pic:blipFill>
+                    <a:blip r:embed="rId8"/>
+                    <a:stretch>
+                      <a:fillRect/>
+                    </a:stretch>
+                  </pic:blipFill>
+                  <pic:spPr>
+                    <a:xfrm>
+                      <a:off x="0" y="0"/>
+                      <a:ext cx="4401292" cy="3935023"/>
+                    </a:xfrm>
+                    <a:prstGeom prst="rect">
+                      <a:avLst/>
+                    </a:prstGeom>
+                  </pic:spPr>
+                </pic:pic>
+              </a:graphicData>
+            </a:graphic>
+          </wp:inline>
+        </w:drawing>
+      </w:r>
+    </w:p>
+    <w:p>
+      <w:pPr>
+        <w:spacing w:after="0"/>
+        <w:rPr>
+          <w:sz w:val="24"/>
+          <w:szCs w:val="24"/>
+        </w:rPr>
+      </w:pPr>
+    </w:p>
+    <w:p>
+      <w:pPr>
+        <w:spacing w:after="0"/>
+        <w:rPr>
+          <w:sz w:val="24"/>
+          <w:szCs w:val="24"/>
+        </w:rPr>
+      </w:pPr>
+      <w:r>
+        <w:rPr>
+          <w:sz w:val="24"/>
+          <w:szCs w:val="24"/>
+        </w:rPr>
+        <w:t>Point 4</w:t>
+      </w:r>
+    </w:p>
+    <w:p>
+      <w:pPr>
+        <w:spacing w:after="0"/>
+        <w:rPr>
+          <w:sz w:val="24"/>
+          <w:szCs w:val="24"/>
+        </w:rPr>
+      </w:pPr>
+      <w:r>
+        <w:rPr>
+          <w:sz w:val="24"/>
+          <w:szCs w:val="24"/>
+        </w:rPr>
+        <w:drawing>
+          <wp:inline distT="0" distB="0" distL="0" distR="0" wp14:anchorId="4208BF88" wp14:editId="5D8FFE1A">
+            <wp:extent cx="4233085" cy="3646967"/>
+            <wp:effectExtent l="0" t="0" r="0" b="0"/>
+            <wp:docPr id="1696973386" name="Picture 1" descr="A screenshot of a computer&#10;&#10;Description automatically generated"/>
+            <wp:cNvGraphicFramePr>
+              <a:graphicFrameLocks xmlns:a="http://schemas.openxmlformats.org/drawingml/2006/main" noChangeAspect="1"/>
+            </wp:cNvGraphicFramePr>
+            <a:graphic xmlns:a="http://schemas.openxmlformats.org/drawingml/2006/main">
+              <a:graphicData uri="http://schemas.openxmlformats.org/drawingml/2006/picture">
+                <pic:pic xmlns:pic="http://schemas.openxmlformats.org/drawingml/2006/picture">
+                  <pic:nvPicPr>
+                    <pic:cNvPr id="1696973386" name="Picture 1" descr="A screenshot of a computer&#10;&#10;Description automatically generated"/>
+                    <pic:cNvPicPr/>
+                  </pic:nvPicPr>
+                  <pic:blipFill>
+                    <a:blip r:embed="rId9"/>
+                    <a:stretch>
+                      <a:fillRect/>
+                    </a:stretch>
+                  </pic:blipFill>
+                  <pic:spPr>
+                    <a:xfrm>
+                      <a:off x="0" y="0"/>
+                      <a:ext cx="4253915" cy="3664913"/>
+                    </a:xfrm>
+                    <a:prstGeom prst="rect">
+                      <a:avLst/>
+                    </a:prstGeom>
+                  </pic:spPr>
+                </pic:pic>
+              </a:graphicData>
+            </a:graphic>
+          </wp:inline>
+        </w:drawing>
+      </w:r>
+    </w:p>
+    <w:p>
+      <w:pPr>
+        <w:spacing w:after="0"/>
+        <w:rPr>
+          <w:sz w:val="24"/>
+          <w:szCs w:val="24"/>
+        </w:rPr>
+      </w:pPr>
+      <w:r>
+        <w:rPr>
+          <w:sz w:val="24"/>
+          <w:szCs w:val="24"/>
+        </w:rPr>
+        <w:lastRenderedPageBreak/>
+        <w:t>Exercise B</w:t>
+      </w:r>
     </w:p>
     <w:sectPr>
       <w:pgSz w:w="12240" w:h="15840"/>

</xml_diff>

<commit_message>
added my_strlen and my_strncat
</commit_message>
<xml_diff>
--- a/assignments/labs/lab2/documents/Lab2_Valdez_B01.docx
+++ b/assignments/labs/lab2/documents/Lab2_Valdez_B01.docx
@@ -334,6 +334,7 @@
       </w:pPr>
       <w:r>
         <w:rPr>
+          <w:noProof/>
           <w:sz w:val="24"/>
           <w:szCs w:val="24"/>
         </w:rPr>
@@ -413,10 +414,10 @@
           <w:szCs w:val="24"/>
         </w:rPr>
         <w:drawing>
-          <wp:inline distT="0" distB="0" distL="0" distR="0" wp14:anchorId="49FA86C7" wp14:editId="0FBFFB55">
-            <wp:extent cx="4857493" cy="4432982"/>
-            <wp:effectExtent l="0" t="0" r="635" b="5715"/>
-            <wp:docPr id="349238329" name="Picture 1" descr="A screenshot of a computer&#10;&#10;Description automatically generated"/>
+          <wp:inline distT="0" distB="0" distL="0" distR="0" wp14:anchorId="4D102771" wp14:editId="7FC5FC34">
+            <wp:extent cx="4706007" cy="4382112"/>
+            <wp:effectExtent l="0" t="0" r="0" b="0"/>
+            <wp:docPr id="1738209994" name="Picture 1" descr="A screenshot of a computer&#10;&#10;Description automatically generated"/>
             <wp:cNvGraphicFramePr>
               <a:graphicFrameLocks xmlns:a="http://schemas.openxmlformats.org/drawingml/2006/main" noChangeAspect="1"/>
             </wp:cNvGraphicFramePr>
@@ -424,7 +425,7 @@
               <a:graphicData uri="http://schemas.openxmlformats.org/drawingml/2006/picture">
                 <pic:pic xmlns:pic="http://schemas.openxmlformats.org/drawingml/2006/picture">
                   <pic:nvPicPr>
-                    <pic:cNvPr id="349238329" name="Picture 1" descr="A screenshot of a computer&#10;&#10;Description automatically generated"/>
+                    <pic:cNvPr id="1738209994" name="Picture 1" descr="A screenshot of a computer&#10;&#10;Description automatically generated"/>
                     <pic:cNvPicPr/>
                   </pic:nvPicPr>
                   <pic:blipFill>
@@ -436,7 +437,7 @@
                   <pic:spPr>
                     <a:xfrm>
                       <a:off x="0" y="0"/>
-                      <a:ext cx="4857493" cy="4432982"/>
+                      <a:ext cx="4706007" cy="4382112"/>
                     </a:xfrm>
                     <a:prstGeom prst="rect">
                       <a:avLst/>
@@ -457,6 +458,15 @@
           <w:szCs w:val="24"/>
         </w:rPr>
       </w:pPr>
+    </w:p>
+    <w:p>
+      <w:pPr>
+        <w:spacing w:after="0"/>
+        <w:rPr>
+          <w:sz w:val="24"/>
+          <w:szCs w:val="24"/>
+        </w:rPr>
+      </w:pPr>
       <w:r>
         <w:rPr>
           <w:sz w:val="24"/>
@@ -476,6 +486,7 @@
       </w:pPr>
       <w:r>
         <w:rPr>
+          <w:noProof/>
           <w:sz w:val="24"/>
           <w:szCs w:val="24"/>
         </w:rPr>
@@ -551,6 +562,7 @@
       </w:pPr>
       <w:r>
         <w:rPr>
+          <w:noProof/>
           <w:sz w:val="24"/>
           <w:szCs w:val="24"/>
         </w:rPr>
@@ -607,6 +619,15 @@
         <w:lastRenderedPageBreak/>
         <w:t>Exercise B</w:t>
       </w:r>
+    </w:p>
+    <w:p>
+      <w:pPr>
+        <w:spacing w:after="0"/>
+        <w:rPr>
+          <w:sz w:val="24"/>
+          <w:szCs w:val="24"/>
+        </w:rPr>
+      </w:pPr>
     </w:p>
     <w:sectPr>
       <w:pgSz w:w="12240" w:h="15840"/>

</xml_diff>